<commit_message>
wesh, j'ai bien avancé, ma gueule git st!
</commit_message>
<xml_diff>
--- a/1 - Résumé de l'histoire.docx
+++ b/1 - Résumé de l'histoire.docx
@@ -1025,7 +1025,25 @@
           <w:sz w:val="24"/>
           <w:szCs w:val="24"/>
         </w:rPr>
-        <w:t>. (a des frères et sœurs ?), très bien élevé, gentil, beau gosse, très fine lame. C’est un peu le chevalier idéal, mais il s’interroge sur le sens de la vie (sa vie) : obligé d’obérir à des ordres qu’il ne cautionne pas forcément, essayant le plus possible d’éviter la violence et le meurtre</w:t>
+        <w:t xml:space="preserve">. (a des frères et sœurs ?), très bien élevé, gentil, beau gosse, très fine lame. C’est un peu le chevalier idéal, mais il s’interroge sur le sens de la vie (sa </w:t>
+      </w:r>
+      <w:r>
+        <w:rPr>
+          <w:rFonts w:ascii="Times New Roman" w:hAnsi="Times New Roman" w:cs="Times New Roman"/>
+          <w:sz w:val="24"/>
+          <w:szCs w:val="24"/>
+        </w:rPr>
+        <w:t>vie) : obligé d’obé</w:t>
+      </w:r>
+      <w:bookmarkStart w:id="0" w:name="_GoBack"/>
+      <w:bookmarkEnd w:id="0"/>
+      <w:r>
+        <w:rPr>
+          <w:rFonts w:ascii="Times New Roman" w:hAnsi="Times New Roman" w:cs="Times New Roman"/>
+          <w:sz w:val="24"/>
+          <w:szCs w:val="24"/>
+        </w:rPr>
+        <w:t>ir à des ordres qu’il ne cautionne pas forcément, essayant le plus possible d’éviter la violence et le meurtre</w:t>
       </w:r>
       <w:r>
         <w:rPr>
@@ -1220,7 +1238,23 @@
           <w:sz w:val="24"/>
           <w:szCs w:val="24"/>
         </w:rPr>
-        <w:t>Les Tymeros et les Aghestarkont conclu des accords secrets avec les Andaris pour que ces derniers envahissent le Nord</w:t>
+        <w:t>Les Tymeros et les Aghestark</w:t>
+      </w:r>
+      <w:r>
+        <w:rPr>
+          <w:rFonts w:ascii="Times New Roman" w:hAnsi="Times New Roman" w:cs="Times New Roman"/>
+          <w:sz w:val="24"/>
+          <w:szCs w:val="24"/>
+        </w:rPr>
+        <w:t xml:space="preserve"> </w:t>
+      </w:r>
+      <w:r>
+        <w:rPr>
+          <w:rFonts w:ascii="Times New Roman" w:hAnsi="Times New Roman" w:cs="Times New Roman"/>
+          <w:sz w:val="24"/>
+          <w:szCs w:val="24"/>
+        </w:rPr>
+        <w:t>ont conclu des accords secrets avec les Andaris pour que ces derniers envahissent le Nord</w:t>
       </w:r>
       <w:r>
         <w:rPr>
@@ -1488,7 +1522,23 @@
           <w:sz w:val="24"/>
           <w:szCs w:val="24"/>
         </w:rPr>
-        <w:t xml:space="preserve">Key Barton, de son côté,  l’intention de jouer cavalier seul et de renverser le roi. Vu sa position au Conseil, et celle de son fils dans la Garde (capitaine), il a des atouts pour y arriver. Il a des alliés secrets, qui se déclareront pour lui le moment venu. QUI ??? </w:t>
+        <w:t xml:space="preserve">Key Barton, de son côté, </w:t>
+      </w:r>
+      <w:r>
+        <w:rPr>
+          <w:rFonts w:ascii="Times New Roman" w:hAnsi="Times New Roman" w:cs="Times New Roman"/>
+          <w:sz w:val="24"/>
+          <w:szCs w:val="24"/>
+        </w:rPr>
+        <w:t>a</w:t>
+      </w:r>
+      <w:r>
+        <w:rPr>
+          <w:rFonts w:ascii="Times New Roman" w:hAnsi="Times New Roman" w:cs="Times New Roman"/>
+          <w:sz w:val="24"/>
+          <w:szCs w:val="24"/>
+        </w:rPr>
+        <w:t xml:space="preserve"> l’intention de jouer cavalier seul et de renverser le roi. Vu sa position au Conseil, et celle de son fils dans la Garde (capitaine), il a des atouts pour y arriver. Il a des alliés secrets, qui se déclareront pour lui le moment venu. QUI ??? </w:t>
       </w:r>
       <w:r>
         <w:rPr>
@@ -1630,8 +1680,6 @@
         </w:rPr>
         <w:t>. De son côté, Kris tentera de retrouver sa mère et ensuite, les deux femmes tenteront probablement de réhabiliter Aldarys voire de renverser Lorkan pour récupérer le Nord.</w:t>
       </w:r>
-      <w:bookmarkStart w:id="0" w:name="_GoBack"/>
-      <w:bookmarkEnd w:id="0"/>
     </w:p>
     <w:sectPr>
       <w:pgSz w:w="11906" w:h="16838"/>
@@ -2331,7 +2379,7 @@
 </file>
 
 <file path=customXml/itemProps1.xml><?xml version="1.0" encoding="utf-8"?>
-<ds:datastoreItem xmlns:ds="http://schemas.openxmlformats.org/officeDocument/2006/customXml" ds:itemID="{F9CD35EC-2F97-4370-B8CF-C63AD0FCC016}">
+<ds:datastoreItem xmlns:ds="http://schemas.openxmlformats.org/officeDocument/2006/customXml" ds:itemID="{9EB9A0E3-2EDC-47A2-96A3-E257EC6DF2E3}">
   <ds:schemaRefs>
     <ds:schemaRef ds:uri="http://schemas.openxmlformats.org/officeDocument/2006/bibliography"/>
   </ds:schemaRefs>

</xml_diff>

<commit_message>
suite et fin chap 16 + chap 17 + debut chap 18 + diverses modif dans les elements de reference + carte initialisée à partur du logiciel AutoRealm, afin a terme de remplacer le vieux jpeg tout moisi
</commit_message>
<xml_diff>
--- a/1 - Résumé de l'histoire.docx
+++ b/1 - Résumé de l'histoire.docx
@@ -60,14 +60,25 @@
         </w:rPr>
         <w:t xml:space="preserve"> de </w:t>
       </w:r>
-      <w:r>
-        <w:rPr>
-          <w:rFonts w:ascii="Times New Roman" w:hAnsi="Times New Roman" w:cs="Times New Roman"/>
-          <w:sz w:val="24"/>
-          <w:szCs w:val="24"/>
-        </w:rPr>
-        <w:t xml:space="preserve">dark </w:t>
-      </w:r>
+      <w:proofErr w:type="spellStart"/>
+      <w:r>
+        <w:rPr>
+          <w:rFonts w:ascii="Times New Roman" w:hAnsi="Times New Roman" w:cs="Times New Roman"/>
+          <w:sz w:val="24"/>
+          <w:szCs w:val="24"/>
+        </w:rPr>
+        <w:t>dark</w:t>
+      </w:r>
+      <w:proofErr w:type="spellEnd"/>
+      <w:r>
+        <w:rPr>
+          <w:rFonts w:ascii="Times New Roman" w:hAnsi="Times New Roman" w:cs="Times New Roman"/>
+          <w:sz w:val="24"/>
+          <w:szCs w:val="24"/>
+        </w:rPr>
+        <w:t xml:space="preserve"> </w:t>
+      </w:r>
+      <w:proofErr w:type="spellStart"/>
       <w:r>
         <w:rPr>
           <w:rFonts w:ascii="Times New Roman" w:hAnsi="Times New Roman" w:cs="Times New Roman"/>
@@ -76,6 +87,7 @@
         </w:rPr>
         <w:t>fantasy</w:t>
       </w:r>
+      <w:proofErr w:type="spellEnd"/>
       <w:r>
         <w:rPr>
           <w:rFonts w:ascii="Times New Roman" w:hAnsi="Times New Roman" w:cs="Times New Roman"/>
@@ -620,8 +632,9 @@
           <w:sz w:val="24"/>
           <w:szCs w:val="24"/>
         </w:rPr>
-        <w:t xml:space="preserve"> S</w:t>
-      </w:r>
+        <w:t xml:space="preserve"> </w:t>
+      </w:r>
+      <w:proofErr w:type="spellStart"/>
       <w:r>
         <w:rPr>
           <w:rFonts w:ascii="Times New Roman" w:hAnsi="Times New Roman" w:cs="Times New Roman"/>
@@ -629,7 +642,7 @@
           <w:sz w:val="24"/>
           <w:szCs w:val="24"/>
         </w:rPr>
-        <w:t>er Joren</w:t>
+        <w:t>S</w:t>
       </w:r>
       <w:r>
         <w:rPr>
@@ -638,8 +651,9 @@
           <w:sz w:val="24"/>
           <w:szCs w:val="24"/>
         </w:rPr>
-        <w:t xml:space="preserve"> Corr</w:t>
-      </w:r>
+        <w:t>er</w:t>
+      </w:r>
+      <w:proofErr w:type="spellEnd"/>
       <w:r>
         <w:rPr>
           <w:rFonts w:ascii="Times New Roman" w:hAnsi="Times New Roman" w:cs="Times New Roman"/>
@@ -647,6 +661,34 @@
           <w:sz w:val="24"/>
           <w:szCs w:val="24"/>
         </w:rPr>
+        <w:t xml:space="preserve"> Joren</w:t>
+      </w:r>
+      <w:r>
+        <w:rPr>
+          <w:rFonts w:ascii="Times New Roman" w:hAnsi="Times New Roman" w:cs="Times New Roman"/>
+          <w:color w:val="00B0F0"/>
+          <w:sz w:val="24"/>
+          <w:szCs w:val="24"/>
+        </w:rPr>
+        <w:t xml:space="preserve"> </w:t>
+      </w:r>
+      <w:proofErr w:type="spellStart"/>
+      <w:r>
+        <w:rPr>
+          <w:rFonts w:ascii="Times New Roman" w:hAnsi="Times New Roman" w:cs="Times New Roman"/>
+          <w:color w:val="00B0F0"/>
+          <w:sz w:val="24"/>
+          <w:szCs w:val="24"/>
+        </w:rPr>
+        <w:t>Corr</w:t>
+      </w:r>
+      <w:r>
+        <w:rPr>
+          <w:rFonts w:ascii="Times New Roman" w:hAnsi="Times New Roman" w:cs="Times New Roman"/>
+          <w:color w:val="00B0F0"/>
+          <w:sz w:val="24"/>
+          <w:szCs w:val="24"/>
+        </w:rPr>
         <w:t>ing</w:t>
       </w:r>
       <w:r>
@@ -658,6 +700,7 @@
         </w:rPr>
         <w:t>ton</w:t>
       </w:r>
+      <w:proofErr w:type="spellEnd"/>
       <w:r>
         <w:rPr>
           <w:rFonts w:ascii="Times New Roman" w:hAnsi="Times New Roman" w:cs="Times New Roman"/>
@@ -801,8 +844,19 @@
           <w:sz w:val="24"/>
           <w:szCs w:val="24"/>
         </w:rPr>
-        <w:t xml:space="preserve"> Lynden</w:t>
-      </w:r>
+        <w:t xml:space="preserve"> </w:t>
+      </w:r>
+      <w:proofErr w:type="spellStart"/>
+      <w:r>
+        <w:rPr>
+          <w:rFonts w:ascii="Times New Roman" w:hAnsi="Times New Roman" w:cs="Times New Roman"/>
+          <w:color w:val="00B0F0"/>
+          <w:sz w:val="24"/>
+          <w:szCs w:val="24"/>
+        </w:rPr>
+        <w:t>Lynden</w:t>
+      </w:r>
+      <w:proofErr w:type="spellEnd"/>
       <w:r>
         <w:rPr>
           <w:rFonts w:ascii="Times New Roman" w:hAnsi="Times New Roman" w:cs="Times New Roman"/>
@@ -825,7 +879,49 @@
           <w:sz w:val="24"/>
           <w:szCs w:val="24"/>
         </w:rPr>
-        <w:t xml:space="preserve">née et vivant à Elyria aux Iles d’Or. Elle </w:t>
+        <w:t>née et vivant dans un village sur l’île principal</w:t>
+      </w:r>
+      <w:r>
+        <w:rPr>
+          <w:rFonts w:ascii="Times New Roman" w:hAnsi="Times New Roman" w:cs="Times New Roman"/>
+          <w:sz w:val="24"/>
+          <w:szCs w:val="24"/>
+        </w:rPr>
+        <w:t>e</w:t>
+      </w:r>
+      <w:r>
+        <w:rPr>
+          <w:rFonts w:ascii="Times New Roman" w:hAnsi="Times New Roman" w:cs="Times New Roman"/>
+          <w:sz w:val="24"/>
+          <w:szCs w:val="24"/>
+        </w:rPr>
+        <w:t xml:space="preserve"> </w:t>
+      </w:r>
+      <w:proofErr w:type="spellStart"/>
+      <w:r>
+        <w:rPr>
+          <w:rFonts w:ascii="Times New Roman" w:hAnsi="Times New Roman" w:cs="Times New Roman"/>
+          <w:sz w:val="24"/>
+          <w:szCs w:val="24"/>
+        </w:rPr>
+        <w:t>Elyr</w:t>
+      </w:r>
+      <w:proofErr w:type="spellEnd"/>
+      <w:r>
+        <w:rPr>
+          <w:rFonts w:ascii="Times New Roman" w:hAnsi="Times New Roman" w:cs="Times New Roman"/>
+          <w:sz w:val="24"/>
+          <w:szCs w:val="24"/>
+        </w:rPr>
+        <w:t xml:space="preserve"> des</w:t>
+      </w:r>
+      <w:r>
+        <w:rPr>
+          <w:rFonts w:ascii="Times New Roman" w:hAnsi="Times New Roman" w:cs="Times New Roman"/>
+          <w:sz w:val="24"/>
+          <w:szCs w:val="24"/>
+        </w:rPr>
+        <w:t xml:space="preserve"> Iles d’Or. Elle </w:t>
       </w:r>
       <w:r>
         <w:rPr>
@@ -901,6 +997,7 @@
         </w:rPr>
         <w:t xml:space="preserve"> - </w:t>
       </w:r>
+      <w:proofErr w:type="spellStart"/>
       <w:r>
         <w:rPr>
           <w:rFonts w:ascii="Times New Roman" w:hAnsi="Times New Roman" w:cs="Times New Roman"/>
@@ -908,7 +1005,37 @@
           <w:sz w:val="24"/>
           <w:szCs w:val="24"/>
         </w:rPr>
-        <w:t>Lyando Archontis Voix-De-Velours</w:t>
+        <w:t>Lyando</w:t>
+      </w:r>
+      <w:proofErr w:type="spellEnd"/>
+      <w:r>
+        <w:rPr>
+          <w:rFonts w:ascii="Times New Roman" w:hAnsi="Times New Roman" w:cs="Times New Roman"/>
+          <w:color w:val="00B0F0"/>
+          <w:sz w:val="24"/>
+          <w:szCs w:val="24"/>
+        </w:rPr>
+        <w:t xml:space="preserve"> </w:t>
+      </w:r>
+      <w:proofErr w:type="spellStart"/>
+      <w:r>
+        <w:rPr>
+          <w:rFonts w:ascii="Times New Roman" w:hAnsi="Times New Roman" w:cs="Times New Roman"/>
+          <w:color w:val="00B0F0"/>
+          <w:sz w:val="24"/>
+          <w:szCs w:val="24"/>
+        </w:rPr>
+        <w:t>Archontis</w:t>
+      </w:r>
+      <w:proofErr w:type="spellEnd"/>
+      <w:r>
+        <w:rPr>
+          <w:rFonts w:ascii="Times New Roman" w:hAnsi="Times New Roman" w:cs="Times New Roman"/>
+          <w:color w:val="00B0F0"/>
+          <w:sz w:val="24"/>
+          <w:szCs w:val="24"/>
+        </w:rPr>
+        <w:t xml:space="preserve"> Voix-De-Velours</w:t>
       </w:r>
       <w:r>
         <w:rPr>
@@ -986,6 +1113,7 @@
         </w:rPr>
         <w:t xml:space="preserve">- </w:t>
       </w:r>
+      <w:proofErr w:type="spellStart"/>
       <w:r>
         <w:rPr>
           <w:rFonts w:ascii="Times New Roman" w:hAnsi="Times New Roman" w:cs="Times New Roman"/>
@@ -993,7 +1121,17 @@
           <w:sz w:val="24"/>
           <w:szCs w:val="24"/>
         </w:rPr>
-        <w:t>Emett Allen</w:t>
+        <w:t>Emett</w:t>
+      </w:r>
+      <w:proofErr w:type="spellEnd"/>
+      <w:r>
+        <w:rPr>
+          <w:rFonts w:ascii="Times New Roman" w:hAnsi="Times New Roman" w:cs="Times New Roman"/>
+          <w:color w:val="00B0F0"/>
+          <w:sz w:val="24"/>
+          <w:szCs w:val="24"/>
+        </w:rPr>
+        <w:t xml:space="preserve"> Allen</w:t>
       </w:r>
       <w:r>
         <w:rPr>
@@ -1003,13 +1141,23 @@
         </w:rPr>
         <w:t xml:space="preserve">, fils du seigneur </w:t>
       </w:r>
-      <w:r>
-        <w:rPr>
-          <w:rFonts w:ascii="Times New Roman" w:hAnsi="Times New Roman" w:cs="Times New Roman"/>
-          <w:sz w:val="24"/>
-          <w:szCs w:val="24"/>
-        </w:rPr>
-        <w:t>Jory Allen</w:t>
+      <w:proofErr w:type="spellStart"/>
+      <w:r>
+        <w:rPr>
+          <w:rFonts w:ascii="Times New Roman" w:hAnsi="Times New Roman" w:cs="Times New Roman"/>
+          <w:sz w:val="24"/>
+          <w:szCs w:val="24"/>
+        </w:rPr>
+        <w:t>Jory</w:t>
+      </w:r>
+      <w:proofErr w:type="spellEnd"/>
+      <w:r>
+        <w:rPr>
+          <w:rFonts w:ascii="Times New Roman" w:hAnsi="Times New Roman" w:cs="Times New Roman"/>
+          <w:sz w:val="24"/>
+          <w:szCs w:val="24"/>
+        </w:rPr>
+        <w:t xml:space="preserve"> Allen</w:t>
       </w:r>
       <w:r>
         <w:rPr>
@@ -1025,7 +1173,27 @@
           <w:sz w:val="24"/>
           <w:szCs w:val="24"/>
         </w:rPr>
-        <w:t xml:space="preserve">. (a des frères et sœurs ?), très bien élevé, gentil, beau gosse, très fine lame. C’est un peu le chevalier idéal, mais il s’interroge sur le sens de la vie (sa </w:t>
+        <w:t>. (</w:t>
+      </w:r>
+      <w:proofErr w:type="spellStart"/>
+      <w:proofErr w:type="gramStart"/>
+      <w:r>
+        <w:rPr>
+          <w:rFonts w:ascii="Times New Roman" w:hAnsi="Times New Roman" w:cs="Times New Roman"/>
+          <w:sz w:val="24"/>
+          <w:szCs w:val="24"/>
+        </w:rPr>
+        <w:t>a</w:t>
+      </w:r>
+      <w:proofErr w:type="spellEnd"/>
+      <w:proofErr w:type="gramEnd"/>
+      <w:r>
+        <w:rPr>
+          <w:rFonts w:ascii="Times New Roman" w:hAnsi="Times New Roman" w:cs="Times New Roman"/>
+          <w:sz w:val="24"/>
+          <w:szCs w:val="24"/>
+        </w:rPr>
+        <w:t xml:space="preserve"> des frères et sœurs ?), très bien élevé, gentil, beau gosse, très fine lame. C’est un peu le chevalier idéal, mais il s’interroge sur le sens de la vie (sa </w:t>
       </w:r>
       <w:r>
         <w:rPr>
@@ -1034,6 +1202,653 @@
           <w:szCs w:val="24"/>
         </w:rPr>
         <w:t>vie) : obligé d’obé</w:t>
+      </w:r>
+      <w:r>
+        <w:rPr>
+          <w:rFonts w:ascii="Times New Roman" w:hAnsi="Times New Roman" w:cs="Times New Roman"/>
+          <w:sz w:val="24"/>
+          <w:szCs w:val="24"/>
+        </w:rPr>
+        <w:t>ir à des ordres qu’il ne cautionne pas forcément, essayant le plus possible d’éviter la violence et le meurtre</w:t>
+      </w:r>
+      <w:r>
+        <w:rPr>
+          <w:rFonts w:ascii="Times New Roman" w:hAnsi="Times New Roman" w:cs="Times New Roman"/>
+          <w:sz w:val="24"/>
+          <w:szCs w:val="24"/>
+        </w:rPr>
+        <w:t xml:space="preserve">, c’est un poète idéaliste </w:t>
+      </w:r>
+      <w:proofErr w:type="spellStart"/>
+      <w:r>
+        <w:rPr>
+          <w:rFonts w:ascii="Times New Roman" w:hAnsi="Times New Roman" w:cs="Times New Roman"/>
+          <w:sz w:val="24"/>
+          <w:szCs w:val="24"/>
+        </w:rPr>
+        <w:t>mélancolico</w:t>
+      </w:r>
+      <w:proofErr w:type="spellEnd"/>
+      <w:r>
+        <w:rPr>
+          <w:rFonts w:ascii="Times New Roman" w:hAnsi="Times New Roman" w:cs="Times New Roman"/>
+          <w:sz w:val="24"/>
+          <w:szCs w:val="24"/>
+        </w:rPr>
+        <w:t>-fataliste !</w:t>
+      </w:r>
+    </w:p>
+    <w:p>
+      <w:pPr>
+        <w:pStyle w:val="NoSpacing"/>
+        <w:tabs>
+          <w:tab w:val="left" w:pos="1985"/>
+        </w:tabs>
+        <w:jc w:val="both"/>
+        <w:rPr>
+          <w:rFonts w:ascii="Times New Roman" w:hAnsi="Times New Roman" w:cs="Times New Roman"/>
+          <w:sz w:val="24"/>
+          <w:szCs w:val="24"/>
+        </w:rPr>
+      </w:pPr>
+    </w:p>
+    <w:p>
+      <w:pPr>
+        <w:pStyle w:val="NoSpacing"/>
+        <w:tabs>
+          <w:tab w:val="left" w:pos="1985"/>
+        </w:tabs>
+        <w:jc w:val="both"/>
+        <w:rPr>
+          <w:rFonts w:ascii="Times New Roman" w:hAnsi="Times New Roman" w:cs="Times New Roman"/>
+          <w:sz w:val="24"/>
+          <w:szCs w:val="24"/>
+        </w:rPr>
+      </w:pPr>
+      <w:r>
+        <w:rPr>
+          <w:rFonts w:ascii="Times New Roman" w:hAnsi="Times New Roman" w:cs="Times New Roman"/>
+          <w:sz w:val="24"/>
+          <w:szCs w:val="24"/>
+        </w:rPr>
+        <w:t>De nouveaux personnages pourront apparaître au fur et à mesure, tandis que certa</w:t>
+      </w:r>
+      <w:r>
+        <w:rPr>
+          <w:rFonts w:ascii="Times New Roman" w:hAnsi="Times New Roman" w:cs="Times New Roman"/>
+          <w:sz w:val="24"/>
+          <w:szCs w:val="24"/>
+        </w:rPr>
+        <w:t>i</w:t>
+      </w:r>
+      <w:r>
+        <w:rPr>
+          <w:rFonts w:ascii="Times New Roman" w:hAnsi="Times New Roman" w:cs="Times New Roman"/>
+          <w:sz w:val="24"/>
+          <w:szCs w:val="24"/>
+        </w:rPr>
+        <w:t>ns disparaîtront</w:t>
+      </w:r>
+      <w:r>
+        <w:rPr>
+          <w:rFonts w:ascii="Times New Roman" w:hAnsi="Times New Roman" w:cs="Times New Roman"/>
+          <w:sz w:val="24"/>
+          <w:szCs w:val="24"/>
+        </w:rPr>
+        <w:t>. Parfois, on abandonnera simplement leur point de vue, et on écrira des chapitres du point de vue d’autres personnages à la place.</w:t>
+      </w:r>
+    </w:p>
+    <w:p>
+      <w:pPr>
+        <w:pStyle w:val="NoSpacing"/>
+        <w:tabs>
+          <w:tab w:val="left" w:pos="1985"/>
+        </w:tabs>
+        <w:jc w:val="both"/>
+        <w:rPr>
+          <w:rFonts w:ascii="Times New Roman" w:hAnsi="Times New Roman" w:cs="Times New Roman"/>
+          <w:sz w:val="24"/>
+          <w:szCs w:val="24"/>
+        </w:rPr>
+      </w:pPr>
+      <w:r>
+        <w:rPr>
+          <w:rFonts w:ascii="Times New Roman" w:hAnsi="Times New Roman" w:cs="Times New Roman"/>
+          <w:sz w:val="24"/>
+          <w:szCs w:val="24"/>
+        </w:rPr>
+        <w:t>On écrira parfois un chapitre ou deux du point de vue d’un personnage non central, juste pour apporter un peu de diversité.</w:t>
+      </w:r>
+    </w:p>
+    <w:p>
+      <w:pPr>
+        <w:pStyle w:val="NoSpacing"/>
+        <w:tabs>
+          <w:tab w:val="left" w:pos="1985"/>
+        </w:tabs>
+        <w:jc w:val="both"/>
+        <w:rPr>
+          <w:rFonts w:ascii="Times New Roman" w:hAnsi="Times New Roman" w:cs="Times New Roman"/>
+          <w:sz w:val="24"/>
+          <w:szCs w:val="24"/>
+        </w:rPr>
+      </w:pPr>
+    </w:p>
+    <w:p>
+      <w:pPr>
+        <w:pStyle w:val="NoSpacing"/>
+        <w:tabs>
+          <w:tab w:val="left" w:pos="1985"/>
+        </w:tabs>
+        <w:jc w:val="both"/>
+        <w:rPr>
+          <w:rFonts w:ascii="Times New Roman" w:hAnsi="Times New Roman" w:cs="Times New Roman"/>
+          <w:b/>
+          <w:sz w:val="24"/>
+          <w:szCs w:val="24"/>
+        </w:rPr>
+      </w:pPr>
+    </w:p>
+    <w:p>
+      <w:pPr>
+        <w:pStyle w:val="NoSpacing"/>
+        <w:tabs>
+          <w:tab w:val="left" w:pos="1985"/>
+        </w:tabs>
+        <w:jc w:val="both"/>
+        <w:rPr>
+          <w:rFonts w:ascii="Times New Roman" w:hAnsi="Times New Roman" w:cs="Times New Roman"/>
+          <w:b/>
+          <w:sz w:val="24"/>
+          <w:szCs w:val="24"/>
+        </w:rPr>
+      </w:pPr>
+    </w:p>
+    <w:p>
+      <w:pPr>
+        <w:pStyle w:val="NoSpacing"/>
+        <w:tabs>
+          <w:tab w:val="left" w:pos="1985"/>
+        </w:tabs>
+        <w:jc w:val="both"/>
+        <w:rPr>
+          <w:rFonts w:ascii="Times New Roman" w:hAnsi="Times New Roman" w:cs="Times New Roman"/>
+          <w:b/>
+          <w:sz w:val="24"/>
+          <w:szCs w:val="24"/>
+        </w:rPr>
+      </w:pPr>
+      <w:r>
+        <w:rPr>
+          <w:rFonts w:ascii="Times New Roman" w:hAnsi="Times New Roman" w:cs="Times New Roman"/>
+          <w:b/>
+          <w:sz w:val="24"/>
+          <w:szCs w:val="24"/>
+        </w:rPr>
+        <w:lastRenderedPageBreak/>
+        <w:t>TRAME PRINCIPALE :</w:t>
+      </w:r>
+    </w:p>
+    <w:p>
+      <w:pPr>
+        <w:pStyle w:val="NoSpacing"/>
+        <w:tabs>
+          <w:tab w:val="left" w:pos="1985"/>
+        </w:tabs>
+        <w:jc w:val="both"/>
+        <w:rPr>
+          <w:rFonts w:ascii="Times New Roman" w:hAnsi="Times New Roman" w:cs="Times New Roman"/>
+          <w:sz w:val="24"/>
+          <w:szCs w:val="24"/>
+        </w:rPr>
+      </w:pPr>
+    </w:p>
+    <w:p>
+      <w:pPr>
+        <w:pStyle w:val="NoSpacing"/>
+        <w:tabs>
+          <w:tab w:val="left" w:pos="1985"/>
+        </w:tabs>
+        <w:jc w:val="both"/>
+        <w:rPr>
+          <w:rFonts w:ascii="Times New Roman" w:hAnsi="Times New Roman" w:cs="Times New Roman"/>
+          <w:sz w:val="24"/>
+          <w:szCs w:val="24"/>
+        </w:rPr>
+      </w:pPr>
+      <w:r>
+        <w:rPr>
+          <w:rFonts w:ascii="Times New Roman" w:hAnsi="Times New Roman" w:cs="Times New Roman"/>
+          <w:sz w:val="24"/>
+          <w:szCs w:val="24"/>
+        </w:rPr>
+        <w:t xml:space="preserve">Les Tymeros et les </w:t>
+      </w:r>
+      <w:proofErr w:type="spellStart"/>
+      <w:r>
+        <w:rPr>
+          <w:rFonts w:ascii="Times New Roman" w:hAnsi="Times New Roman" w:cs="Times New Roman"/>
+          <w:sz w:val="24"/>
+          <w:szCs w:val="24"/>
+        </w:rPr>
+        <w:t>Aghestark</w:t>
+      </w:r>
+      <w:proofErr w:type="spellEnd"/>
+      <w:r>
+        <w:rPr>
+          <w:rFonts w:ascii="Times New Roman" w:hAnsi="Times New Roman" w:cs="Times New Roman"/>
+          <w:sz w:val="24"/>
+          <w:szCs w:val="24"/>
+        </w:rPr>
+        <w:t xml:space="preserve"> </w:t>
+      </w:r>
+      <w:r>
+        <w:rPr>
+          <w:rFonts w:ascii="Times New Roman" w:hAnsi="Times New Roman" w:cs="Times New Roman"/>
+          <w:sz w:val="24"/>
+          <w:szCs w:val="24"/>
+        </w:rPr>
+        <w:t>ont conclu des accords secrets avec les Andaris pour que ces derniers envahissent le Nord</w:t>
+      </w:r>
+      <w:r>
+        <w:rPr>
+          <w:rFonts w:ascii="Times New Roman" w:hAnsi="Times New Roman" w:cs="Times New Roman"/>
+          <w:sz w:val="24"/>
+          <w:szCs w:val="24"/>
+        </w:rPr>
+        <w:t xml:space="preserve"> (qui est à ce jour</w:t>
+      </w:r>
+      <w:r>
+        <w:rPr>
+          <w:rFonts w:ascii="Times New Roman" w:hAnsi="Times New Roman" w:cs="Times New Roman"/>
+          <w:sz w:val="24"/>
+          <w:szCs w:val="24"/>
+        </w:rPr>
+        <w:t xml:space="preserve"> plus ou moins</w:t>
+      </w:r>
+      <w:r>
+        <w:rPr>
+          <w:rFonts w:ascii="Times New Roman" w:hAnsi="Times New Roman" w:cs="Times New Roman"/>
+          <w:sz w:val="24"/>
+          <w:szCs w:val="24"/>
+        </w:rPr>
+        <w:t xml:space="preserve"> indépendant du royaume d’Ostalya</w:t>
+      </w:r>
+      <w:r>
+        <w:rPr>
+          <w:rFonts w:ascii="Times New Roman" w:hAnsi="Times New Roman" w:cs="Times New Roman"/>
+          <w:sz w:val="24"/>
+          <w:szCs w:val="24"/>
+        </w:rPr>
+        <w:t>, ce n’est pas un vassal des Tymeros et ils ne payent pas de taxes</w:t>
+      </w:r>
+      <w:r>
+        <w:rPr>
+          <w:rFonts w:ascii="Times New Roman" w:hAnsi="Times New Roman" w:cs="Times New Roman"/>
+          <w:sz w:val="24"/>
+          <w:szCs w:val="24"/>
+        </w:rPr>
+        <w:t>)</w:t>
+      </w:r>
+      <w:r>
+        <w:rPr>
+          <w:rFonts w:ascii="Times New Roman" w:hAnsi="Times New Roman" w:cs="Times New Roman"/>
+          <w:sz w:val="24"/>
+          <w:szCs w:val="24"/>
+        </w:rPr>
+        <w:t>. Les Tymeros/</w:t>
+      </w:r>
+      <w:proofErr w:type="spellStart"/>
+      <w:r>
+        <w:rPr>
+          <w:rFonts w:ascii="Times New Roman" w:hAnsi="Times New Roman" w:cs="Times New Roman"/>
+          <w:sz w:val="24"/>
+          <w:szCs w:val="24"/>
+        </w:rPr>
+        <w:t>Aghestark</w:t>
+      </w:r>
+      <w:proofErr w:type="spellEnd"/>
+      <w:r>
+        <w:rPr>
+          <w:rFonts w:ascii="Times New Roman" w:hAnsi="Times New Roman" w:cs="Times New Roman"/>
+          <w:sz w:val="24"/>
+          <w:szCs w:val="24"/>
+        </w:rPr>
+        <w:t xml:space="preserve"> comptent ensuite se retourner contre les Andaris </w:t>
+      </w:r>
+      <w:r>
+        <w:rPr>
+          <w:rFonts w:ascii="Times New Roman" w:hAnsi="Times New Roman" w:cs="Times New Roman"/>
+          <w:sz w:val="24"/>
+          <w:szCs w:val="24"/>
+        </w:rPr>
+        <w:t>pour prendre possession du Nord pour eux seuls.</w:t>
+      </w:r>
+      <w:r>
+        <w:rPr>
+          <w:rFonts w:ascii="Times New Roman" w:hAnsi="Times New Roman" w:cs="Times New Roman"/>
+          <w:sz w:val="24"/>
+          <w:szCs w:val="24"/>
+        </w:rPr>
+        <w:t xml:space="preserve"> </w:t>
+      </w:r>
+    </w:p>
+    <w:p>
+      <w:pPr>
+        <w:pStyle w:val="NoSpacing"/>
+        <w:tabs>
+          <w:tab w:val="left" w:pos="1985"/>
+        </w:tabs>
+        <w:jc w:val="both"/>
+        <w:rPr>
+          <w:rFonts w:ascii="Times New Roman" w:hAnsi="Times New Roman" w:cs="Times New Roman"/>
+          <w:sz w:val="24"/>
+          <w:szCs w:val="24"/>
+        </w:rPr>
+      </w:pPr>
+    </w:p>
+    <w:p>
+      <w:pPr>
+        <w:pStyle w:val="NoSpacing"/>
+        <w:tabs>
+          <w:tab w:val="left" w:pos="1985"/>
+        </w:tabs>
+        <w:jc w:val="both"/>
+        <w:rPr>
+          <w:rFonts w:ascii="Times New Roman" w:hAnsi="Times New Roman" w:cs="Times New Roman"/>
+          <w:sz w:val="24"/>
+          <w:szCs w:val="24"/>
+        </w:rPr>
+      </w:pPr>
+      <w:r>
+        <w:rPr>
+          <w:rFonts w:ascii="Times New Roman" w:hAnsi="Times New Roman" w:cs="Times New Roman"/>
+          <w:sz w:val="24"/>
+          <w:szCs w:val="24"/>
+        </w:rPr>
+        <w:t xml:space="preserve">Les personnes au courant sont : </w:t>
+      </w:r>
+    </w:p>
+    <w:p>
+      <w:pPr>
+        <w:pStyle w:val="NoSpacing"/>
+        <w:tabs>
+          <w:tab w:val="left" w:pos="1985"/>
+        </w:tabs>
+        <w:jc w:val="both"/>
+        <w:rPr>
+          <w:rFonts w:ascii="Times New Roman" w:hAnsi="Times New Roman" w:cs="Times New Roman"/>
+          <w:sz w:val="24"/>
+          <w:szCs w:val="24"/>
+        </w:rPr>
+      </w:pPr>
+      <w:r>
+        <w:rPr>
+          <w:rFonts w:ascii="Times New Roman" w:hAnsi="Times New Roman" w:cs="Times New Roman"/>
+          <w:sz w:val="24"/>
+          <w:szCs w:val="24"/>
+        </w:rPr>
+        <w:t>- le roi, la reine (logique)</w:t>
+      </w:r>
+    </w:p>
+    <w:p>
+      <w:pPr>
+        <w:pStyle w:val="NoSpacing"/>
+        <w:tabs>
+          <w:tab w:val="left" w:pos="1985"/>
+        </w:tabs>
+        <w:jc w:val="both"/>
+        <w:rPr>
+          <w:rFonts w:ascii="Times New Roman" w:hAnsi="Times New Roman" w:cs="Times New Roman"/>
+          <w:sz w:val="24"/>
+          <w:szCs w:val="24"/>
+        </w:rPr>
+      </w:pPr>
+      <w:r>
+        <w:rPr>
+          <w:rFonts w:ascii="Times New Roman" w:hAnsi="Times New Roman" w:cs="Times New Roman"/>
+          <w:sz w:val="24"/>
+          <w:szCs w:val="24"/>
+        </w:rPr>
+        <w:t>- Keyn Barton (c’est lui qui a négocié avec les Andaris pour le compte du roi)</w:t>
+      </w:r>
+    </w:p>
+    <w:p>
+      <w:pPr>
+        <w:pStyle w:val="NoSpacing"/>
+        <w:tabs>
+          <w:tab w:val="left" w:pos="1985"/>
+        </w:tabs>
+        <w:jc w:val="both"/>
+        <w:rPr>
+          <w:rFonts w:ascii="Times New Roman" w:hAnsi="Times New Roman" w:cs="Times New Roman"/>
+          <w:sz w:val="24"/>
+          <w:szCs w:val="24"/>
+        </w:rPr>
+      </w:pPr>
+      <w:r>
+        <w:rPr>
+          <w:rFonts w:ascii="Times New Roman" w:hAnsi="Times New Roman" w:cs="Times New Roman"/>
+          <w:sz w:val="24"/>
+          <w:szCs w:val="24"/>
+        </w:rPr>
+        <w:t xml:space="preserve">- lord </w:t>
+      </w:r>
+      <w:proofErr w:type="spellStart"/>
+      <w:r>
+        <w:rPr>
+          <w:rFonts w:ascii="Times New Roman" w:hAnsi="Times New Roman" w:cs="Times New Roman"/>
+          <w:sz w:val="24"/>
+          <w:szCs w:val="24"/>
+        </w:rPr>
+        <w:t>Aghestark</w:t>
+      </w:r>
+      <w:proofErr w:type="spellEnd"/>
+      <w:r>
+        <w:rPr>
+          <w:rFonts w:ascii="Times New Roman" w:hAnsi="Times New Roman" w:cs="Times New Roman"/>
+          <w:sz w:val="24"/>
+          <w:szCs w:val="24"/>
+        </w:rPr>
+        <w:t xml:space="preserve"> et sa femme</w:t>
+      </w:r>
+    </w:p>
+    <w:p>
+      <w:pPr>
+        <w:pStyle w:val="NoSpacing"/>
+        <w:tabs>
+          <w:tab w:val="left" w:pos="1985"/>
+        </w:tabs>
+        <w:jc w:val="both"/>
+        <w:rPr>
+          <w:rFonts w:ascii="Times New Roman" w:hAnsi="Times New Roman" w:cs="Times New Roman"/>
+          <w:sz w:val="24"/>
+          <w:szCs w:val="24"/>
+        </w:rPr>
+      </w:pPr>
+      <w:r>
+        <w:rPr>
+          <w:rFonts w:ascii="Times New Roman" w:hAnsi="Times New Roman" w:cs="Times New Roman"/>
+          <w:sz w:val="24"/>
+          <w:szCs w:val="24"/>
+        </w:rPr>
+        <w:t>- Syloan Do Jar’vian (se doute de quelque chose mais c’est tout).</w:t>
+      </w:r>
+    </w:p>
+    <w:p>
+      <w:pPr>
+        <w:pStyle w:val="NoSpacing"/>
+        <w:tabs>
+          <w:tab w:val="left" w:pos="1985"/>
+        </w:tabs>
+        <w:jc w:val="both"/>
+        <w:rPr>
+          <w:rFonts w:ascii="Times New Roman" w:hAnsi="Times New Roman" w:cs="Times New Roman"/>
+          <w:sz w:val="24"/>
+          <w:szCs w:val="24"/>
+        </w:rPr>
+      </w:pPr>
+      <w:r>
+        <w:rPr>
+          <w:rFonts w:ascii="Times New Roman" w:hAnsi="Times New Roman" w:cs="Times New Roman"/>
+          <w:sz w:val="24"/>
+          <w:szCs w:val="24"/>
+        </w:rPr>
+        <w:t xml:space="preserve">- </w:t>
+      </w:r>
+      <w:proofErr w:type="spellStart"/>
+      <w:r>
+        <w:rPr>
+          <w:rFonts w:ascii="Times New Roman" w:hAnsi="Times New Roman" w:cs="Times New Roman"/>
+          <w:sz w:val="24"/>
+          <w:szCs w:val="24"/>
+        </w:rPr>
+        <w:t>Kilmer</w:t>
+      </w:r>
+      <w:proofErr w:type="spellEnd"/>
+      <w:r>
+        <w:rPr>
+          <w:rFonts w:ascii="Times New Roman" w:hAnsi="Times New Roman" w:cs="Times New Roman"/>
+          <w:sz w:val="24"/>
+          <w:szCs w:val="24"/>
+        </w:rPr>
+        <w:t xml:space="preserve"> </w:t>
+      </w:r>
+      <w:proofErr w:type="spellStart"/>
+      <w:r>
+        <w:rPr>
+          <w:rFonts w:ascii="Times New Roman" w:hAnsi="Times New Roman" w:cs="Times New Roman"/>
+          <w:sz w:val="24"/>
+          <w:szCs w:val="24"/>
+        </w:rPr>
+        <w:t>Andorsen</w:t>
+      </w:r>
+      <w:proofErr w:type="spellEnd"/>
+    </w:p>
+    <w:p>
+      <w:pPr>
+        <w:pStyle w:val="NoSpacing"/>
+        <w:tabs>
+          <w:tab w:val="left" w:pos="1985"/>
+        </w:tabs>
+        <w:jc w:val="both"/>
+        <w:rPr>
+          <w:rFonts w:ascii="Times New Roman" w:hAnsi="Times New Roman" w:cs="Times New Roman"/>
+          <w:sz w:val="24"/>
+          <w:szCs w:val="24"/>
+        </w:rPr>
+      </w:pPr>
+      <w:r>
+        <w:rPr>
+          <w:rFonts w:ascii="Times New Roman" w:hAnsi="Times New Roman" w:cs="Times New Roman"/>
+          <w:sz w:val="24"/>
+          <w:szCs w:val="24"/>
+        </w:rPr>
+        <w:t>- Alvian Dorell n’était pas dans la confidence mais vu qu’il dirige le réseau d’espions, il doit probablement tout savoir.</w:t>
+      </w:r>
+    </w:p>
+    <w:p>
+      <w:pPr>
+        <w:pStyle w:val="NoSpacing"/>
+        <w:tabs>
+          <w:tab w:val="left" w:pos="1985"/>
+        </w:tabs>
+        <w:jc w:val="both"/>
+        <w:rPr>
+          <w:rFonts w:ascii="Times New Roman" w:hAnsi="Times New Roman" w:cs="Times New Roman"/>
+          <w:sz w:val="24"/>
+          <w:szCs w:val="24"/>
+        </w:rPr>
+      </w:pPr>
+    </w:p>
+    <w:p>
+      <w:pPr>
+        <w:pStyle w:val="NoSpacing"/>
+        <w:tabs>
+          <w:tab w:val="left" w:pos="1985"/>
+        </w:tabs>
+        <w:jc w:val="both"/>
+        <w:rPr>
+          <w:rFonts w:ascii="Times New Roman" w:hAnsi="Times New Roman" w:cs="Times New Roman"/>
+          <w:sz w:val="24"/>
+          <w:szCs w:val="24"/>
+        </w:rPr>
+      </w:pPr>
+      <w:r>
+        <w:rPr>
+          <w:rFonts w:ascii="Times New Roman" w:hAnsi="Times New Roman" w:cs="Times New Roman"/>
+          <w:sz w:val="24"/>
+          <w:szCs w:val="24"/>
+        </w:rPr>
+        <w:t xml:space="preserve">Key Barton, de son côté, </w:t>
+      </w:r>
+      <w:r>
+        <w:rPr>
+          <w:rFonts w:ascii="Times New Roman" w:hAnsi="Times New Roman" w:cs="Times New Roman"/>
+          <w:sz w:val="24"/>
+          <w:szCs w:val="24"/>
+        </w:rPr>
+        <w:t>a</w:t>
+      </w:r>
+      <w:r>
+        <w:rPr>
+          <w:rFonts w:ascii="Times New Roman" w:hAnsi="Times New Roman" w:cs="Times New Roman"/>
+          <w:sz w:val="24"/>
+          <w:szCs w:val="24"/>
+        </w:rPr>
+        <w:t xml:space="preserve"> l’intention de jouer cavalier seul et de renverser le roi. Vu sa position au Conseil, et celle de son fils dans la Garde (capitaine), il a des atouts pour y arriver. Il a des alliés secrets, qui se déclareront pour lui le moment venu. QUI ??? </w:t>
+      </w:r>
+      <w:r>
+        <w:rPr>
+          <w:rFonts w:ascii="Times New Roman" w:hAnsi="Times New Roman" w:cs="Times New Roman"/>
+          <w:sz w:val="24"/>
+          <w:szCs w:val="24"/>
+        </w:rPr>
+        <w:t>À</w:t>
+      </w:r>
+      <w:r>
+        <w:rPr>
+          <w:rFonts w:ascii="Times New Roman" w:hAnsi="Times New Roman" w:cs="Times New Roman"/>
+          <w:sz w:val="24"/>
+          <w:szCs w:val="24"/>
+        </w:rPr>
+        <w:t xml:space="preserve"> DETERMINER.</w:t>
+      </w:r>
+    </w:p>
+    <w:p>
+      <w:pPr>
+        <w:pStyle w:val="NoSpacing"/>
+        <w:tabs>
+          <w:tab w:val="left" w:pos="1985"/>
+        </w:tabs>
+        <w:jc w:val="both"/>
+        <w:rPr>
+          <w:rFonts w:ascii="Times New Roman" w:hAnsi="Times New Roman" w:cs="Times New Roman"/>
+          <w:sz w:val="24"/>
+          <w:szCs w:val="24"/>
+        </w:rPr>
+      </w:pPr>
+    </w:p>
+    <w:p>
+      <w:pPr>
+        <w:pStyle w:val="NoSpacing"/>
+        <w:tabs>
+          <w:tab w:val="left" w:pos="1985"/>
+        </w:tabs>
+        <w:jc w:val="both"/>
+        <w:rPr>
+          <w:rFonts w:ascii="Times New Roman" w:hAnsi="Times New Roman" w:cs="Times New Roman"/>
+          <w:sz w:val="24"/>
+          <w:szCs w:val="24"/>
+        </w:rPr>
+      </w:pPr>
+      <w:r>
+        <w:rPr>
+          <w:rFonts w:ascii="Times New Roman" w:hAnsi="Times New Roman" w:cs="Times New Roman"/>
+          <w:sz w:val="24"/>
+          <w:szCs w:val="24"/>
+        </w:rPr>
+        <w:t xml:space="preserve">Conséquences prévues : le Nord va se défendre tant bien que mal </w:t>
       </w:r>
       <w:bookmarkStart w:id="0" w:name="_GoBack"/>
       <w:bookmarkEnd w:id="0"/>
@@ -1043,562 +1858,33 @@
           <w:sz w:val="24"/>
           <w:szCs w:val="24"/>
         </w:rPr>
-        <w:t>ir à des ordres qu’il ne cautionne pas forcément, essayant le plus possible d’éviter la violence et le meurtre</w:t>
-      </w:r>
-      <w:r>
-        <w:rPr>
-          <w:rFonts w:ascii="Times New Roman" w:hAnsi="Times New Roman" w:cs="Times New Roman"/>
-          <w:sz w:val="24"/>
-          <w:szCs w:val="24"/>
-        </w:rPr>
-        <w:t>, c’est un poète idéaliste mélancolico-fataliste !</w:t>
-      </w:r>
-    </w:p>
-    <w:p>
-      <w:pPr>
-        <w:pStyle w:val="NoSpacing"/>
-        <w:tabs>
-          <w:tab w:val="left" w:pos="1985"/>
-        </w:tabs>
-        <w:jc w:val="both"/>
-        <w:rPr>
-          <w:rFonts w:ascii="Times New Roman" w:hAnsi="Times New Roman" w:cs="Times New Roman"/>
-          <w:sz w:val="24"/>
-          <w:szCs w:val="24"/>
-        </w:rPr>
-      </w:pPr>
-    </w:p>
-    <w:p>
-      <w:pPr>
-        <w:pStyle w:val="NoSpacing"/>
-        <w:tabs>
-          <w:tab w:val="left" w:pos="1985"/>
-        </w:tabs>
-        <w:jc w:val="both"/>
-        <w:rPr>
-          <w:rFonts w:ascii="Times New Roman" w:hAnsi="Times New Roman" w:cs="Times New Roman"/>
-          <w:sz w:val="24"/>
-          <w:szCs w:val="24"/>
-        </w:rPr>
-      </w:pPr>
-      <w:r>
-        <w:rPr>
-          <w:rFonts w:ascii="Times New Roman" w:hAnsi="Times New Roman" w:cs="Times New Roman"/>
-          <w:sz w:val="24"/>
-          <w:szCs w:val="24"/>
-        </w:rPr>
-        <w:t>De nouveaux personnages pourront apparaître au fur et à mesure, tandis que certa</w:t>
-      </w:r>
-      <w:r>
-        <w:rPr>
-          <w:rFonts w:ascii="Times New Roman" w:hAnsi="Times New Roman" w:cs="Times New Roman"/>
-          <w:sz w:val="24"/>
-          <w:szCs w:val="24"/>
-        </w:rPr>
-        <w:t>i</w:t>
-      </w:r>
-      <w:r>
-        <w:rPr>
-          <w:rFonts w:ascii="Times New Roman" w:hAnsi="Times New Roman" w:cs="Times New Roman"/>
-          <w:sz w:val="24"/>
-          <w:szCs w:val="24"/>
-        </w:rPr>
-        <w:t>ns disparaîtront</w:t>
-      </w:r>
-      <w:r>
-        <w:rPr>
-          <w:rFonts w:ascii="Times New Roman" w:hAnsi="Times New Roman" w:cs="Times New Roman"/>
-          <w:sz w:val="24"/>
-          <w:szCs w:val="24"/>
-        </w:rPr>
-        <w:t>. Parfois, on abandonnera simplement leur point de vue, et on écrira des chapitres du point de vue d’autres personnages à la place.</w:t>
-      </w:r>
-    </w:p>
-    <w:p>
-      <w:pPr>
-        <w:pStyle w:val="NoSpacing"/>
-        <w:tabs>
-          <w:tab w:val="left" w:pos="1985"/>
-        </w:tabs>
-        <w:jc w:val="both"/>
-        <w:rPr>
-          <w:rFonts w:ascii="Times New Roman" w:hAnsi="Times New Roman" w:cs="Times New Roman"/>
-          <w:sz w:val="24"/>
-          <w:szCs w:val="24"/>
-        </w:rPr>
-      </w:pPr>
-      <w:r>
-        <w:rPr>
-          <w:rFonts w:ascii="Times New Roman" w:hAnsi="Times New Roman" w:cs="Times New Roman"/>
-          <w:sz w:val="24"/>
-          <w:szCs w:val="24"/>
-        </w:rPr>
-        <w:t>On écrira parfois un chapitre ou deux du point de vue d’un personnage non central, juste pour apporter un peu de diversité.</w:t>
-      </w:r>
-    </w:p>
-    <w:p>
-      <w:pPr>
-        <w:pStyle w:val="NoSpacing"/>
-        <w:tabs>
-          <w:tab w:val="left" w:pos="1985"/>
-        </w:tabs>
-        <w:jc w:val="both"/>
-        <w:rPr>
-          <w:rFonts w:ascii="Times New Roman" w:hAnsi="Times New Roman" w:cs="Times New Roman"/>
-          <w:sz w:val="24"/>
-          <w:szCs w:val="24"/>
-        </w:rPr>
-      </w:pPr>
-    </w:p>
-    <w:p>
-      <w:pPr>
-        <w:pStyle w:val="NoSpacing"/>
-        <w:tabs>
-          <w:tab w:val="left" w:pos="1985"/>
-        </w:tabs>
-        <w:jc w:val="both"/>
-        <w:rPr>
-          <w:rFonts w:ascii="Times New Roman" w:hAnsi="Times New Roman" w:cs="Times New Roman"/>
-          <w:b/>
-          <w:sz w:val="24"/>
-          <w:szCs w:val="24"/>
-        </w:rPr>
-      </w:pPr>
-    </w:p>
-    <w:p>
-      <w:pPr>
-        <w:pStyle w:val="NoSpacing"/>
-        <w:tabs>
-          <w:tab w:val="left" w:pos="1985"/>
-        </w:tabs>
-        <w:jc w:val="both"/>
-        <w:rPr>
-          <w:rFonts w:ascii="Times New Roman" w:hAnsi="Times New Roman" w:cs="Times New Roman"/>
-          <w:b/>
-          <w:sz w:val="24"/>
-          <w:szCs w:val="24"/>
-        </w:rPr>
-      </w:pPr>
-    </w:p>
-    <w:p>
-      <w:pPr>
-        <w:pStyle w:val="NoSpacing"/>
-        <w:tabs>
-          <w:tab w:val="left" w:pos="1985"/>
-        </w:tabs>
-        <w:jc w:val="both"/>
-        <w:rPr>
-          <w:rFonts w:ascii="Times New Roman" w:hAnsi="Times New Roman" w:cs="Times New Roman"/>
-          <w:b/>
-          <w:sz w:val="24"/>
-          <w:szCs w:val="24"/>
-        </w:rPr>
-      </w:pPr>
-      <w:r>
-        <w:rPr>
-          <w:rFonts w:ascii="Times New Roman" w:hAnsi="Times New Roman" w:cs="Times New Roman"/>
-          <w:b/>
-          <w:sz w:val="24"/>
-          <w:szCs w:val="24"/>
-        </w:rPr>
-        <w:lastRenderedPageBreak/>
-        <w:t>TRAME PRINCIPALE :</w:t>
-      </w:r>
-    </w:p>
-    <w:p>
-      <w:pPr>
-        <w:pStyle w:val="NoSpacing"/>
-        <w:tabs>
-          <w:tab w:val="left" w:pos="1985"/>
-        </w:tabs>
-        <w:jc w:val="both"/>
-        <w:rPr>
-          <w:rFonts w:ascii="Times New Roman" w:hAnsi="Times New Roman" w:cs="Times New Roman"/>
-          <w:sz w:val="24"/>
-          <w:szCs w:val="24"/>
-        </w:rPr>
-      </w:pPr>
-    </w:p>
-    <w:p>
-      <w:pPr>
-        <w:pStyle w:val="NoSpacing"/>
-        <w:tabs>
-          <w:tab w:val="left" w:pos="1985"/>
-        </w:tabs>
-        <w:jc w:val="both"/>
-        <w:rPr>
-          <w:rFonts w:ascii="Times New Roman" w:hAnsi="Times New Roman" w:cs="Times New Roman"/>
-          <w:sz w:val="24"/>
-          <w:szCs w:val="24"/>
-        </w:rPr>
-      </w:pPr>
-      <w:r>
-        <w:rPr>
-          <w:rFonts w:ascii="Times New Roman" w:hAnsi="Times New Roman" w:cs="Times New Roman"/>
-          <w:sz w:val="24"/>
-          <w:szCs w:val="24"/>
-        </w:rPr>
-        <w:t>Les Tymeros et les Aghestark</w:t>
-      </w:r>
-      <w:r>
-        <w:rPr>
-          <w:rFonts w:ascii="Times New Roman" w:hAnsi="Times New Roman" w:cs="Times New Roman"/>
-          <w:sz w:val="24"/>
-          <w:szCs w:val="24"/>
-        </w:rPr>
-        <w:t xml:space="preserve"> </w:t>
-      </w:r>
-      <w:r>
-        <w:rPr>
-          <w:rFonts w:ascii="Times New Roman" w:hAnsi="Times New Roman" w:cs="Times New Roman"/>
-          <w:sz w:val="24"/>
-          <w:szCs w:val="24"/>
-        </w:rPr>
-        <w:t>ont conclu des accords secrets avec les Andaris pour que ces derniers envahissent le Nord</w:t>
-      </w:r>
-      <w:r>
-        <w:rPr>
-          <w:rFonts w:ascii="Times New Roman" w:hAnsi="Times New Roman" w:cs="Times New Roman"/>
-          <w:sz w:val="24"/>
-          <w:szCs w:val="24"/>
-        </w:rPr>
-        <w:t xml:space="preserve"> (qui est à ce jour</w:t>
-      </w:r>
-      <w:r>
-        <w:rPr>
-          <w:rFonts w:ascii="Times New Roman" w:hAnsi="Times New Roman" w:cs="Times New Roman"/>
-          <w:sz w:val="24"/>
-          <w:szCs w:val="24"/>
-        </w:rPr>
-        <w:t xml:space="preserve"> plus ou moins</w:t>
-      </w:r>
-      <w:r>
-        <w:rPr>
-          <w:rFonts w:ascii="Times New Roman" w:hAnsi="Times New Roman" w:cs="Times New Roman"/>
-          <w:sz w:val="24"/>
-          <w:szCs w:val="24"/>
-        </w:rPr>
-        <w:t xml:space="preserve"> indépendant du royaume d’Ostalya</w:t>
-      </w:r>
-      <w:r>
-        <w:rPr>
-          <w:rFonts w:ascii="Times New Roman" w:hAnsi="Times New Roman" w:cs="Times New Roman"/>
-          <w:sz w:val="24"/>
-          <w:szCs w:val="24"/>
-        </w:rPr>
-        <w:t>, ce n’est pas un vassal des Tymeros et ils ne payent pas de taxes</w:t>
-      </w:r>
-      <w:r>
-        <w:rPr>
-          <w:rFonts w:ascii="Times New Roman" w:hAnsi="Times New Roman" w:cs="Times New Roman"/>
-          <w:sz w:val="24"/>
-          <w:szCs w:val="24"/>
-        </w:rPr>
-        <w:t>)</w:t>
-      </w:r>
-      <w:r>
-        <w:rPr>
-          <w:rFonts w:ascii="Times New Roman" w:hAnsi="Times New Roman" w:cs="Times New Roman"/>
-          <w:sz w:val="24"/>
-          <w:szCs w:val="24"/>
-        </w:rPr>
-        <w:t xml:space="preserve">. Les Tymeros/Aghestark comptent ensuite se retourner contre les Andaris </w:t>
-      </w:r>
-      <w:r>
-        <w:rPr>
-          <w:rFonts w:ascii="Times New Roman" w:hAnsi="Times New Roman" w:cs="Times New Roman"/>
-          <w:sz w:val="24"/>
-          <w:szCs w:val="24"/>
-        </w:rPr>
-        <w:t>pour prendre possession du Nord pour eux seuls.</w:t>
-      </w:r>
-      <w:r>
-        <w:rPr>
-          <w:rFonts w:ascii="Times New Roman" w:hAnsi="Times New Roman" w:cs="Times New Roman"/>
-          <w:sz w:val="24"/>
-          <w:szCs w:val="24"/>
-        </w:rPr>
-        <w:t xml:space="preserve"> </w:t>
-      </w:r>
-    </w:p>
-    <w:p>
-      <w:pPr>
-        <w:pStyle w:val="NoSpacing"/>
-        <w:tabs>
-          <w:tab w:val="left" w:pos="1985"/>
-        </w:tabs>
-        <w:jc w:val="both"/>
-        <w:rPr>
-          <w:rFonts w:ascii="Times New Roman" w:hAnsi="Times New Roman" w:cs="Times New Roman"/>
-          <w:sz w:val="24"/>
-          <w:szCs w:val="24"/>
-        </w:rPr>
-      </w:pPr>
-    </w:p>
-    <w:p>
-      <w:pPr>
-        <w:pStyle w:val="NoSpacing"/>
-        <w:tabs>
-          <w:tab w:val="left" w:pos="1985"/>
-        </w:tabs>
-        <w:jc w:val="both"/>
-        <w:rPr>
-          <w:rFonts w:ascii="Times New Roman" w:hAnsi="Times New Roman" w:cs="Times New Roman"/>
-          <w:sz w:val="24"/>
-          <w:szCs w:val="24"/>
-        </w:rPr>
-      </w:pPr>
-      <w:r>
-        <w:rPr>
-          <w:rFonts w:ascii="Times New Roman" w:hAnsi="Times New Roman" w:cs="Times New Roman"/>
-          <w:sz w:val="24"/>
-          <w:szCs w:val="24"/>
-        </w:rPr>
-        <w:t xml:space="preserve">Les personnes au courant sont : </w:t>
-      </w:r>
-    </w:p>
-    <w:p>
-      <w:pPr>
-        <w:pStyle w:val="NoSpacing"/>
-        <w:tabs>
-          <w:tab w:val="left" w:pos="1985"/>
-        </w:tabs>
-        <w:jc w:val="both"/>
-        <w:rPr>
-          <w:rFonts w:ascii="Times New Roman" w:hAnsi="Times New Roman" w:cs="Times New Roman"/>
-          <w:sz w:val="24"/>
-          <w:szCs w:val="24"/>
-        </w:rPr>
-      </w:pPr>
-      <w:r>
-        <w:rPr>
-          <w:rFonts w:ascii="Times New Roman" w:hAnsi="Times New Roman" w:cs="Times New Roman"/>
-          <w:sz w:val="24"/>
-          <w:szCs w:val="24"/>
-        </w:rPr>
-        <w:t>- le roi, la reine (logique)</w:t>
-      </w:r>
-    </w:p>
-    <w:p>
-      <w:pPr>
-        <w:pStyle w:val="NoSpacing"/>
-        <w:tabs>
-          <w:tab w:val="left" w:pos="1985"/>
-        </w:tabs>
-        <w:jc w:val="both"/>
-        <w:rPr>
-          <w:rFonts w:ascii="Times New Roman" w:hAnsi="Times New Roman" w:cs="Times New Roman"/>
-          <w:sz w:val="24"/>
-          <w:szCs w:val="24"/>
-        </w:rPr>
-      </w:pPr>
-      <w:r>
-        <w:rPr>
-          <w:rFonts w:ascii="Times New Roman" w:hAnsi="Times New Roman" w:cs="Times New Roman"/>
-          <w:sz w:val="24"/>
-          <w:szCs w:val="24"/>
-        </w:rPr>
-        <w:t>- Keyn Barton (c’est lui qui a négocié avec les Andaris pour le compte du roi)</w:t>
-      </w:r>
-    </w:p>
-    <w:p>
-      <w:pPr>
-        <w:pStyle w:val="NoSpacing"/>
-        <w:tabs>
-          <w:tab w:val="left" w:pos="1985"/>
-        </w:tabs>
-        <w:jc w:val="both"/>
-        <w:rPr>
-          <w:rFonts w:ascii="Times New Roman" w:hAnsi="Times New Roman" w:cs="Times New Roman"/>
-          <w:sz w:val="24"/>
-          <w:szCs w:val="24"/>
-        </w:rPr>
-      </w:pPr>
-      <w:r>
-        <w:rPr>
-          <w:rFonts w:ascii="Times New Roman" w:hAnsi="Times New Roman" w:cs="Times New Roman"/>
-          <w:sz w:val="24"/>
-          <w:szCs w:val="24"/>
-        </w:rPr>
-        <w:t>- lord Aghestark et sa femme</w:t>
-      </w:r>
-    </w:p>
-    <w:p>
-      <w:pPr>
-        <w:pStyle w:val="NoSpacing"/>
-        <w:tabs>
-          <w:tab w:val="left" w:pos="1985"/>
-        </w:tabs>
-        <w:jc w:val="both"/>
-        <w:rPr>
-          <w:rFonts w:ascii="Times New Roman" w:hAnsi="Times New Roman" w:cs="Times New Roman"/>
-          <w:sz w:val="24"/>
-          <w:szCs w:val="24"/>
-        </w:rPr>
-      </w:pPr>
-      <w:r>
-        <w:rPr>
-          <w:rFonts w:ascii="Times New Roman" w:hAnsi="Times New Roman" w:cs="Times New Roman"/>
-          <w:sz w:val="24"/>
-          <w:szCs w:val="24"/>
-        </w:rPr>
-        <w:t>- Syloan Do Jar’vian (se doute de quelque chose mais c’est tout).</w:t>
-      </w:r>
-    </w:p>
-    <w:p>
-      <w:pPr>
-        <w:pStyle w:val="NoSpacing"/>
-        <w:tabs>
-          <w:tab w:val="left" w:pos="1985"/>
-        </w:tabs>
-        <w:jc w:val="both"/>
-        <w:rPr>
-          <w:rFonts w:ascii="Times New Roman" w:hAnsi="Times New Roman" w:cs="Times New Roman"/>
-          <w:sz w:val="24"/>
-          <w:szCs w:val="24"/>
-        </w:rPr>
-      </w:pPr>
-      <w:r>
-        <w:rPr>
-          <w:rFonts w:ascii="Times New Roman" w:hAnsi="Times New Roman" w:cs="Times New Roman"/>
-          <w:sz w:val="24"/>
-          <w:szCs w:val="24"/>
-        </w:rPr>
-        <w:t>- Kilmer Andorsen</w:t>
-      </w:r>
-    </w:p>
-    <w:p>
-      <w:pPr>
-        <w:pStyle w:val="NoSpacing"/>
-        <w:tabs>
-          <w:tab w:val="left" w:pos="1985"/>
-        </w:tabs>
-        <w:jc w:val="both"/>
-        <w:rPr>
-          <w:rFonts w:ascii="Times New Roman" w:hAnsi="Times New Roman" w:cs="Times New Roman"/>
-          <w:sz w:val="24"/>
-          <w:szCs w:val="24"/>
-        </w:rPr>
-      </w:pPr>
-      <w:r>
-        <w:rPr>
-          <w:rFonts w:ascii="Times New Roman" w:hAnsi="Times New Roman" w:cs="Times New Roman"/>
-          <w:sz w:val="24"/>
-          <w:szCs w:val="24"/>
-        </w:rPr>
-        <w:t>- Alvian Dorell n’était pas dans la confidence mais vu qu’il dirige le réseau d’espions, il doit probablement tout savoir.</w:t>
-      </w:r>
-    </w:p>
-    <w:p>
-      <w:pPr>
-        <w:pStyle w:val="NoSpacing"/>
-        <w:tabs>
-          <w:tab w:val="left" w:pos="1985"/>
-        </w:tabs>
-        <w:jc w:val="both"/>
-        <w:rPr>
-          <w:rFonts w:ascii="Times New Roman" w:hAnsi="Times New Roman" w:cs="Times New Roman"/>
-          <w:sz w:val="24"/>
-          <w:szCs w:val="24"/>
-        </w:rPr>
-      </w:pPr>
-    </w:p>
-    <w:p>
-      <w:pPr>
-        <w:pStyle w:val="NoSpacing"/>
-        <w:tabs>
-          <w:tab w:val="left" w:pos="1985"/>
-        </w:tabs>
-        <w:jc w:val="both"/>
-        <w:rPr>
-          <w:rFonts w:ascii="Times New Roman" w:hAnsi="Times New Roman" w:cs="Times New Roman"/>
-          <w:sz w:val="24"/>
-          <w:szCs w:val="24"/>
-        </w:rPr>
-      </w:pPr>
-      <w:r>
-        <w:rPr>
-          <w:rFonts w:ascii="Times New Roman" w:hAnsi="Times New Roman" w:cs="Times New Roman"/>
-          <w:sz w:val="24"/>
-          <w:szCs w:val="24"/>
-        </w:rPr>
-        <w:t xml:space="preserve">Key Barton, de son côté, </w:t>
-      </w:r>
-      <w:r>
-        <w:rPr>
-          <w:rFonts w:ascii="Times New Roman" w:hAnsi="Times New Roman" w:cs="Times New Roman"/>
-          <w:sz w:val="24"/>
-          <w:szCs w:val="24"/>
-        </w:rPr>
-        <w:t>a</w:t>
-      </w:r>
-      <w:r>
-        <w:rPr>
-          <w:rFonts w:ascii="Times New Roman" w:hAnsi="Times New Roman" w:cs="Times New Roman"/>
-          <w:sz w:val="24"/>
-          <w:szCs w:val="24"/>
-        </w:rPr>
-        <w:t xml:space="preserve"> l’intention de jouer cavalier seul et de renverser le roi. Vu sa position au Conseil, et celle de son fils dans la Garde (capitaine), il a des atouts pour y arriver. Il a des alliés secrets, qui se déclareront pour lui le moment venu. QUI ??? </w:t>
-      </w:r>
-      <w:r>
-        <w:rPr>
-          <w:rFonts w:ascii="Times New Roman" w:hAnsi="Times New Roman" w:cs="Times New Roman"/>
-          <w:sz w:val="24"/>
-          <w:szCs w:val="24"/>
-        </w:rPr>
-        <w:t>À</w:t>
-      </w:r>
-      <w:r>
-        <w:rPr>
-          <w:rFonts w:ascii="Times New Roman" w:hAnsi="Times New Roman" w:cs="Times New Roman"/>
-          <w:sz w:val="24"/>
-          <w:szCs w:val="24"/>
-        </w:rPr>
-        <w:t xml:space="preserve"> DETERMINER.</w:t>
-      </w:r>
-    </w:p>
-    <w:p>
-      <w:pPr>
-        <w:pStyle w:val="NoSpacing"/>
-        <w:tabs>
-          <w:tab w:val="left" w:pos="1985"/>
-        </w:tabs>
-        <w:jc w:val="both"/>
-        <w:rPr>
-          <w:rFonts w:ascii="Times New Roman" w:hAnsi="Times New Roman" w:cs="Times New Roman"/>
-          <w:sz w:val="24"/>
-          <w:szCs w:val="24"/>
-        </w:rPr>
-      </w:pPr>
-    </w:p>
-    <w:p>
-      <w:pPr>
-        <w:pStyle w:val="NoSpacing"/>
-        <w:tabs>
-          <w:tab w:val="left" w:pos="1985"/>
-        </w:tabs>
-        <w:jc w:val="both"/>
-        <w:rPr>
-          <w:rFonts w:ascii="Times New Roman" w:hAnsi="Times New Roman" w:cs="Times New Roman"/>
-          <w:sz w:val="24"/>
-          <w:szCs w:val="24"/>
-        </w:rPr>
-      </w:pPr>
-      <w:r>
-        <w:rPr>
-          <w:rFonts w:ascii="Times New Roman" w:hAnsi="Times New Roman" w:cs="Times New Roman"/>
-          <w:sz w:val="24"/>
-          <w:szCs w:val="24"/>
-        </w:rPr>
-        <w:t>Conséquences prévues : le Nord va se défendre tant bien que mal mais face a</w:t>
-      </w:r>
-      <w:r>
-        <w:rPr>
-          <w:rFonts w:ascii="Times New Roman" w:hAnsi="Times New Roman" w:cs="Times New Roman"/>
-          <w:sz w:val="24"/>
-          <w:szCs w:val="24"/>
-        </w:rPr>
-        <w:t>ux Andaris, et ne saura pas au début qu’ils se sont fait trahir par Lorkan. Ce n’est que lorsque des hommes de la maison Aghestark ou Tymeros arriveront et prêteront main forte à l’envahisseur au lieu d’aider les Getheros qu’Aldarys comprendra. Il enverra sa fille au loin pour la protéger (peut-être rejoindre sa mère). Le Nord sera finalement rapidement vaincu vu les forces en présence : Aldarys se rendra pour préserver les siens. S</w:t>
+        <w:t>face a</w:t>
+      </w:r>
+      <w:r>
+        <w:rPr>
+          <w:rFonts w:ascii="Times New Roman" w:hAnsi="Times New Roman" w:cs="Times New Roman"/>
+          <w:sz w:val="24"/>
+          <w:szCs w:val="24"/>
+        </w:rPr>
+        <w:t xml:space="preserve">ux Andaris, et ne saura pas au début qu’ils se sont fait trahir par Lorkan. Ce n’est que lorsque des hommes de la maison </w:t>
+      </w:r>
+      <w:proofErr w:type="spellStart"/>
+      <w:r>
+        <w:rPr>
+          <w:rFonts w:ascii="Times New Roman" w:hAnsi="Times New Roman" w:cs="Times New Roman"/>
+          <w:sz w:val="24"/>
+          <w:szCs w:val="24"/>
+        </w:rPr>
+        <w:t>Aghestark</w:t>
+      </w:r>
+      <w:proofErr w:type="spellEnd"/>
+      <w:r>
+        <w:rPr>
+          <w:rFonts w:ascii="Times New Roman" w:hAnsi="Times New Roman" w:cs="Times New Roman"/>
+          <w:sz w:val="24"/>
+          <w:szCs w:val="24"/>
+        </w:rPr>
+        <w:t xml:space="preserve"> ou Tymeros arriveront et prêteront main forte à l’envahisseur au lieu d’aider les Getheros qu’Aldarys comprendra. Il enverra sa fille au loin pour la protéger (peut-être rejoindre sa mère). Le Nord sera finalement rapidement vaincu vu les forces en présence : Aldarys se rendra pour préserver les siens. S</w:t>
       </w:r>
       <w:r>
         <w:rPr>
@@ -2379,7 +2665,7 @@
 </file>
 
 <file path=customXml/itemProps1.xml><?xml version="1.0" encoding="utf-8"?>
-<ds:datastoreItem xmlns:ds="http://schemas.openxmlformats.org/officeDocument/2006/customXml" ds:itemID="{9EB9A0E3-2EDC-47A2-96A3-E257EC6DF2E3}">
+<ds:datastoreItem xmlns:ds="http://schemas.openxmlformats.org/officeDocument/2006/customXml" ds:itemID="{5A02473E-5C4E-4689-9037-A75A97FACA7B}">
   <ds:schemaRefs>
     <ds:schemaRef ds:uri="http://schemas.openxmlformats.org/officeDocument/2006/bibliography"/>
   </ds:schemaRefs>

</xml_diff>